<commit_message>
VINO-000 upload the right pdf and docx, remove html version
</commit_message>
<xml_diff>
--- a/Virtual Network Orchestrator (ViNO) Installation Guide.docx
+++ b/Virtual Network Orchestrator (ViNO) Installation Guide.docx
@@ -35,7 +35,7 @@
                     <pic:cNvPicPr/>
                   </pic:nvPicPr>
                   <pic:blipFill>
-                    <a:blip r:embed="rId12">
+                    <a:blip r:embed="rId8">
                       <a:extLst>
                         <a:ext uri="{28A0092B-C50C-407E-A947-70E740481C1C}">
                           <a14:useLocalDpi xmlns:a14="http://schemas.microsoft.com/office/drawing/2010/main" val="0"/>
@@ -105,8 +105,13 @@
         <w:pStyle w:val="UpdateDate"/>
       </w:pPr>
       <w:r>
-        <w:t>February 3</w:t>
-      </w:r>
+        <w:t xml:space="preserve">February </w:t>
+      </w:r>
+      <w:r>
+        <w:t>4</w:t>
+      </w:r>
+      <w:bookmarkStart w:id="1" w:name="_GoBack"/>
+      <w:bookmarkEnd w:id="1"/>
       <w:r>
         <w:t>, 20</w:t>
       </w:r>
@@ -152,9 +157,9 @@
       <w:pPr>
         <w:pStyle w:val="ListBullet"/>
         <w:sectPr>
-          <w:footerReference w:type="default" r:id="rId13"/>
-          <w:headerReference w:type="first" r:id="rId14"/>
-          <w:footerReference w:type="first" r:id="rId15"/>
+          <w:footerReference w:type="default" r:id="rId9"/>
+          <w:headerReference w:type="first" r:id="rId10"/>
+          <w:footerReference w:type="first" r:id="rId11"/>
           <w:type w:val="continuous"/>
           <w:pgSz w:w="12240" w:h="15840" w:code="1"/>
           <w:pgMar w:top="1008" w:right="1152" w:bottom="1008" w:left="1440" w:header="720" w:footer="720" w:gutter="0"/>
@@ -164,24 +169,24 @@
         </w:sectPr>
       </w:pPr>
     </w:p>
-    <w:bookmarkStart w:id="1" w:name="_Toc387638088" w:displacedByCustomXml="next"/>
-    <w:bookmarkStart w:id="2" w:name="_Toc387638143" w:displacedByCustomXml="next"/>
-    <w:bookmarkStart w:id="3" w:name="_Toc387639075" w:displacedByCustomXml="next"/>
-    <w:bookmarkStart w:id="4" w:name="_Toc387732809" w:displacedByCustomXml="next"/>
-    <w:bookmarkStart w:id="5" w:name="_Toc387823809" w:displacedByCustomXml="next"/>
-    <w:bookmarkStart w:id="6" w:name="_Toc387823829" w:displacedByCustomXml="next"/>
-    <w:bookmarkStart w:id="7" w:name="_Toc387823871" w:displacedByCustomXml="next"/>
-    <w:bookmarkStart w:id="8" w:name="_Toc388157174" w:displacedByCustomXml="next"/>
-    <w:bookmarkStart w:id="9" w:name="_Toc388157382" w:displacedByCustomXml="next"/>
+    <w:bookmarkStart w:id="2" w:name="_Toc434917911" w:displacedByCustomXml="next"/>
+    <w:bookmarkStart w:id="3" w:name="_Toc432219091" w:displacedByCustomXml="next"/>
+    <w:bookmarkStart w:id="4" w:name="_Toc415465643" w:displacedByCustomXml="next"/>
+    <w:bookmarkStart w:id="5" w:name="_Toc434917909" w:displacedByCustomXml="next"/>
+    <w:bookmarkStart w:id="6" w:name="_Toc432219090" w:displacedByCustomXml="next"/>
+    <w:bookmarkStart w:id="7" w:name="_Toc415465641" w:displacedByCustomXml="next"/>
+    <w:bookmarkStart w:id="8" w:name="_Toc391889571" w:displacedByCustomXml="next"/>
+    <w:bookmarkStart w:id="9" w:name="_Toc390577356" w:displacedByCustomXml="next"/>
     <w:bookmarkStart w:id="10" w:name="_Toc390576982" w:displacedByCustomXml="next"/>
-    <w:bookmarkStart w:id="11" w:name="_Toc390577356" w:displacedByCustomXml="next"/>
-    <w:bookmarkStart w:id="12" w:name="_Toc391889571" w:displacedByCustomXml="next"/>
-    <w:bookmarkStart w:id="13" w:name="_Toc415465641" w:displacedByCustomXml="next"/>
-    <w:bookmarkStart w:id="14" w:name="_Toc432219090" w:displacedByCustomXml="next"/>
-    <w:bookmarkStart w:id="15" w:name="_Toc434917909" w:displacedByCustomXml="next"/>
-    <w:bookmarkStart w:id="16" w:name="_Toc415465643" w:displacedByCustomXml="next"/>
-    <w:bookmarkStart w:id="17" w:name="_Toc432219091" w:displacedByCustomXml="next"/>
-    <w:bookmarkStart w:id="18" w:name="_Toc434917911" w:displacedByCustomXml="next"/>
+    <w:bookmarkStart w:id="11" w:name="_Toc388157382" w:displacedByCustomXml="next"/>
+    <w:bookmarkStart w:id="12" w:name="_Toc388157174" w:displacedByCustomXml="next"/>
+    <w:bookmarkStart w:id="13" w:name="_Toc387823871" w:displacedByCustomXml="next"/>
+    <w:bookmarkStart w:id="14" w:name="_Toc387823829" w:displacedByCustomXml="next"/>
+    <w:bookmarkStart w:id="15" w:name="_Toc387823809" w:displacedByCustomXml="next"/>
+    <w:bookmarkStart w:id="16" w:name="_Toc387732809" w:displacedByCustomXml="next"/>
+    <w:bookmarkStart w:id="17" w:name="_Toc387639075" w:displacedByCustomXml="next"/>
+    <w:bookmarkStart w:id="18" w:name="_Toc387638143" w:displacedByCustomXml="next"/>
+    <w:bookmarkStart w:id="19" w:name="_Toc387638088" w:displacedByCustomXml="next"/>
     <w:sdt>
       <w:sdtPr>
         <w:rPr>
@@ -1320,12 +1325,12 @@
       <w:pPr>
         <w:pStyle w:val="BodyText"/>
         <w:sectPr>
-          <w:headerReference w:type="even" r:id="rId16"/>
-          <w:headerReference w:type="default" r:id="rId17"/>
-          <w:footerReference w:type="even" r:id="rId18"/>
-          <w:footerReference w:type="default" r:id="rId19"/>
-          <w:headerReference w:type="first" r:id="rId20"/>
-          <w:footerReference w:type="first" r:id="rId21"/>
+          <w:headerReference w:type="even" r:id="rId12"/>
+          <w:headerReference w:type="default" r:id="rId13"/>
+          <w:footerReference w:type="even" r:id="rId14"/>
+          <w:footerReference w:type="default" r:id="rId15"/>
+          <w:headerReference w:type="first" r:id="rId16"/>
+          <w:footerReference w:type="first" r:id="rId17"/>
           <w:pgSz w:w="12240" w:h="15840" w:code="1"/>
           <w:pgMar w:top="1008" w:right="1152" w:bottom="1008" w:left="1440" w:header="720" w:footer="720" w:gutter="0"/>
           <w:pgNumType w:fmt="lowerRoman" w:start="1"/>
@@ -1338,17 +1343,17 @@
       <w:pPr>
         <w:pStyle w:val="Heading1"/>
       </w:pPr>
-      <w:bookmarkStart w:id="19" w:name="_Toc471907074"/>
-      <w:bookmarkStart w:id="20" w:name="_Toc31622667"/>
+      <w:bookmarkStart w:id="20" w:name="_Toc471907074"/>
+      <w:bookmarkStart w:id="21" w:name="_Toc31622667"/>
       <w:r>
         <w:lastRenderedPageBreak/>
         <w:t>Introductio</w:t>
       </w:r>
-      <w:bookmarkEnd w:id="19"/>
+      <w:bookmarkEnd w:id="20"/>
       <w:r>
         <w:t>n</w:t>
       </w:r>
-      <w:bookmarkEnd w:id="20"/>
+      <w:bookmarkEnd w:id="21"/>
     </w:p>
     <w:p>
       <w:pPr>
@@ -1386,7 +1391,7 @@
       <w:r>
         <w:t xml:space="preserve">ViNO uses the </w:t>
       </w:r>
-      <w:hyperlink r:id="rId22" w:history="1">
+      <w:hyperlink r:id="rId18" w:history="1">
         <w:r>
           <w:rPr>
             <w:rStyle w:val="link"/>
@@ -1469,13 +1474,13 @@
       <w:pPr>
         <w:pStyle w:val="Heading1"/>
       </w:pPr>
-      <w:bookmarkStart w:id="21" w:name="_Hlk29979216"/>
-      <w:bookmarkStart w:id="22" w:name="_Hlk29899302"/>
-      <w:bookmarkStart w:id="23" w:name="_Toc31622668"/>
+      <w:bookmarkStart w:id="22" w:name="_Toc31622668"/>
+      <w:bookmarkStart w:id="23" w:name="_Hlk29979216"/>
+      <w:bookmarkStart w:id="24" w:name="_Hlk29899302"/>
       <w:r>
         <w:t>System Requirements</w:t>
       </w:r>
-      <w:bookmarkEnd w:id="23"/>
+      <w:bookmarkEnd w:id="22"/>
     </w:p>
     <w:p>
       <w:pPr>
@@ -1493,7 +1498,7 @@
       <w:r>
         <w:t xml:space="preserve">installation of </w:t>
       </w:r>
-      <w:hyperlink r:id="rId23" w:history="1">
+      <w:hyperlink r:id="rId19" w:history="1">
         <w:r>
           <w:rPr>
             <w:rStyle w:val="Hyperlink"/>
@@ -1532,7 +1537,7 @@
         <w:t>ecause it needs to download several components as part of the VINO installation.</w:t>
       </w:r>
     </w:p>
-    <w:bookmarkEnd w:id="21"/>
+    <w:bookmarkEnd w:id="23"/>
     <w:p>
       <w:pPr>
         <w:pStyle w:val="BodyText"/>
@@ -1605,8 +1610,8 @@
       <w:pPr>
         <w:pStyle w:val="Heading1"/>
       </w:pPr>
-      <w:bookmarkStart w:id="24" w:name="_Toc31622669"/>
-      <w:bookmarkEnd w:id="22"/>
+      <w:bookmarkStart w:id="25" w:name="_Toc31622669"/>
+      <w:bookmarkEnd w:id="24"/>
       <w:r>
         <w:t xml:space="preserve">ViNO </w:t>
       </w:r>
@@ -1616,7 +1621,7 @@
       <w:r>
         <w:t>ation Process</w:t>
       </w:r>
-      <w:bookmarkEnd w:id="24"/>
+      <w:bookmarkEnd w:id="25"/>
     </w:p>
     <w:p>
       <w:pPr>
@@ -1678,24 +1683,73 @@
         <w:rPr>
           <w:rStyle w:val="link"/>
         </w:rPr>
+        <w:instrText xml:space="preserve"> \* MERGEFORMAT </w:instrText>
       </w:r>
       <w:r>
         <w:rPr>
           <w:rStyle w:val="link"/>
         </w:rPr>
+      </w:r>
+      <w:r>
+        <w:rPr>
+          <w:rStyle w:val="link"/>
+        </w:rPr>
+        <w:fldChar w:fldCharType="separate"/>
+      </w:r>
+      <w:r>
+        <w:rPr>
+          <w:rStyle w:val="link"/>
+        </w:rPr>
+        <w:t>Installing ViNO</w:t>
+      </w:r>
+      <w:r>
+        <w:rPr>
+          <w:rStyle w:val="link"/>
+        </w:rPr>
+        <w:fldChar w:fldCharType="end"/>
+      </w:r>
+    </w:p>
+    <w:p>
+      <w:pPr>
+        <w:pStyle w:val="ListBullet"/>
+        <w:rPr>
+          <w:rStyle w:val="link"/>
+        </w:rPr>
+      </w:pPr>
+      <w:r>
+        <w:rPr>
+          <w:rStyle w:val="link"/>
+        </w:rPr>
+        <w:fldChar w:fldCharType="begin"/>
+      </w:r>
+      <w:r>
+        <w:rPr>
+          <w:rStyle w:val="link"/>
+        </w:rPr>
+        <w:instrText xml:space="preserve"> REF _Ref29901676 \h </w:instrText>
+      </w:r>
+      <w:r>
+        <w:rPr>
+          <w:rStyle w:val="link"/>
+        </w:rPr>
         <w:instrText xml:space="preserve"> \* MERGEFORMAT </w:instrText>
       </w:r>
       <w:r>
         <w:rPr>
           <w:rStyle w:val="link"/>
         </w:rPr>
+      </w:r>
+      <w:r>
+        <w:rPr>
+          <w:rStyle w:val="link"/>
+        </w:rPr>
         <w:fldChar w:fldCharType="separate"/>
       </w:r>
       <w:r>
         <w:rPr>
           <w:rStyle w:val="link"/>
         </w:rPr>
-        <w:t>Installing ViNO</w:t>
+        <w:t>Creating a Keycloak Realm for ViNO</w:t>
       </w:r>
       <w:r>
         <w:rPr>
@@ -1721,116 +1775,67 @@
         <w:rPr>
           <w:rStyle w:val="link"/>
         </w:rPr>
-        <w:instrText xml:space="preserve"> REF _Ref29901676 \h </w:instrText>
+        <w:instrText xml:space="preserve"> REF _Ref29827917 \h </w:instrText>
       </w:r>
       <w:r>
         <w:rPr>
           <w:rStyle w:val="link"/>
         </w:rPr>
+        <w:instrText xml:space="preserve"> \* MERGEFORMAT </w:instrText>
       </w:r>
       <w:r>
         <w:rPr>
           <w:rStyle w:val="link"/>
         </w:rPr>
+      </w:r>
+      <w:r>
+        <w:rPr>
+          <w:rStyle w:val="link"/>
+        </w:rPr>
+        <w:fldChar w:fldCharType="separate"/>
+      </w:r>
+      <w:r>
+        <w:rPr>
+          <w:rStyle w:val="link"/>
+        </w:rPr>
+        <w:t>Populating the Keycloak Realm for ViNO</w:t>
+      </w:r>
+      <w:r>
+        <w:rPr>
+          <w:rStyle w:val="link"/>
+        </w:rPr>
+        <w:fldChar w:fldCharType="end"/>
+      </w:r>
+    </w:p>
+    <w:p>
+      <w:pPr>
+        <w:pStyle w:val="ListBullet"/>
+        <w:rPr>
+          <w:rStyle w:val="link"/>
+        </w:rPr>
+      </w:pPr>
+      <w:r>
+        <w:rPr>
+          <w:rStyle w:val="link"/>
+        </w:rPr>
+        <w:fldChar w:fldCharType="begin"/>
+      </w:r>
+      <w:r>
+        <w:rPr>
+          <w:rStyle w:val="link"/>
+        </w:rPr>
+        <w:instrText xml:space="preserve"> REF _Ref29825156 \h </w:instrText>
+      </w:r>
+      <w:r>
+        <w:rPr>
+          <w:rStyle w:val="link"/>
+        </w:rPr>
         <w:instrText xml:space="preserve"> \* MERGEFORMAT </w:instrText>
       </w:r>
       <w:r>
         <w:rPr>
           <w:rStyle w:val="link"/>
         </w:rPr>
-        <w:fldChar w:fldCharType="separate"/>
-      </w:r>
-      <w:r>
-        <w:rPr>
-          <w:rStyle w:val="link"/>
-        </w:rPr>
-        <w:t>Creating a Keycloak Realm for ViNO</w:t>
-      </w:r>
-      <w:r>
-        <w:rPr>
-          <w:rStyle w:val="link"/>
-        </w:rPr>
-        <w:fldChar w:fldCharType="end"/>
-      </w:r>
-    </w:p>
-    <w:p>
-      <w:pPr>
-        <w:pStyle w:val="ListBullet"/>
-        <w:rPr>
-          <w:rStyle w:val="link"/>
-        </w:rPr>
-      </w:pPr>
-      <w:r>
-        <w:rPr>
-          <w:rStyle w:val="link"/>
-        </w:rPr>
-        <w:fldChar w:fldCharType="begin"/>
-      </w:r>
-      <w:r>
-        <w:rPr>
-          <w:rStyle w:val="link"/>
-        </w:rPr>
-        <w:instrText xml:space="preserve"> REF _Ref29827917 \h </w:instrText>
-      </w:r>
-      <w:r>
-        <w:rPr>
-          <w:rStyle w:val="link"/>
-        </w:rPr>
-      </w:r>
-      <w:r>
-        <w:rPr>
-          <w:rStyle w:val="link"/>
-        </w:rPr>
-        <w:instrText xml:space="preserve"> \* MERGEFORMAT </w:instrText>
-      </w:r>
-      <w:r>
-        <w:rPr>
-          <w:rStyle w:val="link"/>
-        </w:rPr>
-        <w:fldChar w:fldCharType="separate"/>
-      </w:r>
-      <w:r>
-        <w:rPr>
-          <w:rStyle w:val="link"/>
-        </w:rPr>
-        <w:t>Populating the Keycloak Realm for ViNO</w:t>
-      </w:r>
-      <w:r>
-        <w:rPr>
-          <w:rStyle w:val="link"/>
-        </w:rPr>
-        <w:fldChar w:fldCharType="end"/>
-      </w:r>
-    </w:p>
-    <w:p>
-      <w:pPr>
-        <w:pStyle w:val="ListBullet"/>
-        <w:rPr>
-          <w:rStyle w:val="link"/>
-        </w:rPr>
-      </w:pPr>
-      <w:r>
-        <w:rPr>
-          <w:rStyle w:val="link"/>
-        </w:rPr>
-        <w:fldChar w:fldCharType="begin"/>
-      </w:r>
-      <w:r>
-        <w:rPr>
-          <w:rStyle w:val="link"/>
-        </w:rPr>
-        <w:instrText xml:space="preserve"> REF _Ref29825156 \h </w:instrText>
-      </w:r>
-      <w:r>
-        <w:rPr>
-          <w:rStyle w:val="link"/>
-        </w:rPr>
-      </w:r>
-      <w:r>
-        <w:rPr>
-          <w:rStyle w:val="link"/>
-        </w:rPr>
-        <w:instrText xml:space="preserve"> \* MERGEFORMAT </w:instrText>
       </w:r>
       <w:r>
         <w:rPr>
@@ -1856,14 +1861,14 @@
         <w:pStyle w:val="Heading1"/>
         <w:pageBreakBefore/>
       </w:pPr>
-      <w:bookmarkStart w:id="25" w:name="_Ref29825215"/>
-      <w:bookmarkStart w:id="26" w:name="_Ref29825143"/>
+      <w:bookmarkStart w:id="26" w:name="_Ref29825215"/>
       <w:bookmarkStart w:id="27" w:name="_Toc31622670"/>
+      <w:bookmarkStart w:id="28" w:name="_Ref29825143"/>
       <w:r>
         <w:lastRenderedPageBreak/>
         <w:t>Installing ViNO</w:t>
       </w:r>
-      <w:bookmarkEnd w:id="25"/>
+      <w:bookmarkEnd w:id="26"/>
       <w:bookmarkEnd w:id="27"/>
     </w:p>
     <w:p>
@@ -1888,7 +1893,7 @@
           <w:numId w:val="23"/>
         </w:numPr>
       </w:pPr>
-      <w:bookmarkStart w:id="28" w:name="_Hlk31622100"/>
+      <w:bookmarkStart w:id="29" w:name="_Hlk31622100"/>
       <w:r>
         <w:t xml:space="preserve">Download the ViNO installation file </w:t>
       </w:r>
@@ -1915,7 +1920,7 @@
       <w:r>
         <w:t xml:space="preserve">curl </w:t>
       </w:r>
-      <w:bookmarkEnd w:id="28"/>
+      <w:bookmarkEnd w:id="29"/>
       <w:r>
         <w:fldChar w:fldCharType="begin"/>
       </w:r>
@@ -1942,12 +1947,14 @@
       <w:r>
         <w:t xml:space="preserve">Run the installation script:  </w:t>
       </w:r>
+      <w:proofErr w:type="spellStart"/>
       <w:r>
         <w:rPr>
           <w:b/>
         </w:rPr>
         <w:t>sh</w:t>
       </w:r>
+      <w:proofErr w:type="spellEnd"/>
       <w:r>
         <w:rPr>
           <w:b/>
@@ -1998,7 +2005,15 @@
         <w:ind w:left="504" w:firstLine="72"/>
       </w:pPr>
       <w:r>
-        <w:t>$ ViNO ---&gt; log available in /var/log/vino.install/ViNO Docker Distribution_product_Install.1359.log.</w:t>
+        <w:t>$ ViNO ---&gt; log available in /var/log/</w:t>
+      </w:r>
+      <w:proofErr w:type="spellStart"/>
+      <w:r>
+        <w:t>vino.install</w:t>
+      </w:r>
+      <w:proofErr w:type="spellEnd"/>
+      <w:r>
+        <w:t>/ViNO Docker Distribution_product_Install.1359.log.</w:t>
       </w:r>
     </w:p>
     <w:p>
@@ -2006,8 +2021,13 @@
         <w:pStyle w:val="ListNumberContinued"/>
       </w:pPr>
       <w:r>
-        <w:t>If the installation does not install properly, check the log file for error messages. Log files are located in /var/log/vino.install</w:t>
-      </w:r>
+        <w:t>If the installation does not install properly, check the log file for error messages. Log files are located in /var/log/</w:t>
+      </w:r>
+      <w:proofErr w:type="spellStart"/>
+      <w:r>
+        <w:t>vino.install</w:t>
+      </w:r>
+      <w:proofErr w:type="spellEnd"/>
       <w:r>
         <w:t>.</w:t>
       </w:r>
@@ -2068,14 +2088,14 @@
       <w:pPr>
         <w:pStyle w:val="Heading1"/>
       </w:pPr>
-      <w:bookmarkStart w:id="29" w:name="_Ref29901676"/>
-      <w:bookmarkStart w:id="30" w:name="_Toc31622671"/>
+      <w:bookmarkStart w:id="30" w:name="_Ref29901676"/>
+      <w:bookmarkStart w:id="31" w:name="_Toc31622671"/>
       <w:r>
         <w:t>Creating a Keycloak Realm for ViNO</w:t>
       </w:r>
-      <w:bookmarkEnd w:id="26"/>
-      <w:bookmarkEnd w:id="29"/>
+      <w:bookmarkEnd w:id="28"/>
       <w:bookmarkEnd w:id="30"/>
+      <w:bookmarkEnd w:id="31"/>
     </w:p>
     <w:p>
       <w:pPr>
@@ -2099,7 +2119,7 @@
       <w:r>
         <w:t xml:space="preserve"> ViNO uses </w:t>
       </w:r>
-      <w:hyperlink r:id="rId24" w:history="1">
+      <w:hyperlink r:id="rId20" w:history="1">
         <w:r>
           <w:rPr>
             <w:rStyle w:val="Hyperlink"/>
@@ -2368,18 +2388,18 @@
         <w:pStyle w:val="Heading1"/>
         <w:pageBreakBefore/>
       </w:pPr>
-      <w:bookmarkStart w:id="31" w:name="_Toc31622672"/>
+      <w:bookmarkStart w:id="32" w:name="_Toc31622672"/>
       <w:r>
         <w:lastRenderedPageBreak/>
         <w:t>ViNO Keycloak Roles and Groups</w:t>
       </w:r>
-      <w:bookmarkEnd w:id="31"/>
+      <w:bookmarkEnd w:id="32"/>
     </w:p>
     <w:p>
       <w:pPr>
         <w:pStyle w:val="BodyText"/>
       </w:pPr>
-      <w:bookmarkStart w:id="32" w:name="_Hlk30499580"/>
+      <w:bookmarkStart w:id="33" w:name="_Hlk30499580"/>
       <w:r>
         <w:t xml:space="preserve">ViNO Keycloak roles each have unique permissions that apply to users assigned to a </w:t>
       </w:r>
@@ -2508,21 +2528,34 @@
         <w:pStyle w:val="Caption"/>
         <w:keepNext/>
       </w:pPr>
-      <w:bookmarkStart w:id="33" w:name="_Ref29822780"/>
-      <w:bookmarkStart w:id="34" w:name="_Toc31622680"/>
-      <w:bookmarkEnd w:id="32"/>
+      <w:bookmarkStart w:id="34" w:name="_Ref29822780"/>
+      <w:bookmarkStart w:id="35" w:name="_Toc31622680"/>
+      <w:bookmarkEnd w:id="33"/>
       <w:r>
         <w:t xml:space="preserve">Table </w:t>
       </w:r>
-      <w:fldSimple w:instr=" SEQ Table \* ARABIC ">
-        <w:r>
-          <w:rPr>
-            <w:noProof/>
-          </w:rPr>
-          <w:t>1</w:t>
-        </w:r>
-      </w:fldSimple>
-      <w:bookmarkEnd w:id="33"/>
+      <w:r>
+        <w:fldChar w:fldCharType="begin"/>
+      </w:r>
+      <w:r>
+        <w:instrText xml:space="preserve"> SEQ Table \* ARABIC </w:instrText>
+      </w:r>
+      <w:r>
+        <w:fldChar w:fldCharType="separate"/>
+      </w:r>
+      <w:r>
+        <w:rPr>
+          <w:noProof/>
+        </w:rPr>
+        <w:t>1</w:t>
+      </w:r>
+      <w:r>
+        <w:rPr>
+          <w:noProof/>
+        </w:rPr>
+        <w:fldChar w:fldCharType="end"/>
+      </w:r>
+      <w:bookmarkEnd w:id="34"/>
       <w:r>
         <w:t xml:space="preserve">.  </w:t>
       </w:r>
@@ -2541,7 +2574,7 @@
       <w:r>
         <w:t xml:space="preserve"> and Permissions</w:t>
       </w:r>
-      <w:bookmarkEnd w:id="34"/>
+      <w:bookmarkEnd w:id="35"/>
     </w:p>
     <w:tbl>
       <w:tblPr>
@@ -2593,7 +2626,7 @@
                 <w:b/>
               </w:rPr>
             </w:pPr>
-            <w:bookmarkStart w:id="35" w:name="administrator"/>
+            <w:bookmarkStart w:id="36" w:name="administrator"/>
             <w:r>
               <w:rPr>
                 <w:b/>
@@ -2606,7 +2639,7 @@
               </w:rPr>
               <w:t>dministrator</w:t>
             </w:r>
-            <w:bookmarkEnd w:id="35"/>
+            <w:bookmarkEnd w:id="36"/>
           </w:p>
         </w:tc>
         <w:tc>
@@ -2643,7 +2676,7 @@
                 <w:b/>
               </w:rPr>
             </w:pPr>
-            <w:bookmarkStart w:id="36" w:name="designer"/>
+            <w:bookmarkStart w:id="37" w:name="designer"/>
             <w:r>
               <w:rPr>
                 <w:b/>
@@ -2656,7 +2689,7 @@
               </w:rPr>
               <w:t>esigner</w:t>
             </w:r>
-            <w:bookmarkEnd w:id="36"/>
+            <w:bookmarkEnd w:id="37"/>
           </w:p>
         </w:tc>
         <w:tc>
@@ -2709,7 +2742,7 @@
                 <w:b/>
               </w:rPr>
             </w:pPr>
-            <w:bookmarkStart w:id="37" w:name="provisioner"/>
+            <w:bookmarkStart w:id="38" w:name="provisioner"/>
             <w:r>
               <w:rPr>
                 <w:b/>
@@ -2722,7 +2755,7 @@
               </w:rPr>
               <w:t>rovisioner</w:t>
             </w:r>
-            <w:bookmarkEnd w:id="37"/>
+            <w:bookmarkEnd w:id="38"/>
           </w:p>
         </w:tc>
         <w:tc>
@@ -2767,7 +2800,7 @@
                 <w:b/>
               </w:rPr>
             </w:pPr>
-            <w:bookmarkStart w:id="38" w:name="operator"/>
+            <w:bookmarkStart w:id="39" w:name="operator"/>
             <w:r>
               <w:rPr>
                 <w:b/>
@@ -2780,7 +2813,7 @@
               </w:rPr>
               <w:t>perator</w:t>
             </w:r>
-            <w:bookmarkEnd w:id="38"/>
+            <w:bookmarkEnd w:id="39"/>
           </w:p>
         </w:tc>
         <w:tc>
@@ -2815,14 +2848,14 @@
                 <w:b/>
               </w:rPr>
             </w:pPr>
-            <w:bookmarkStart w:id="39" w:name="user"/>
+            <w:bookmarkStart w:id="40" w:name="user"/>
             <w:r>
               <w:rPr>
                 <w:b/>
               </w:rPr>
               <w:t>user</w:t>
             </w:r>
-            <w:bookmarkEnd w:id="39"/>
+            <w:bookmarkEnd w:id="40"/>
           </w:p>
         </w:tc>
         <w:tc>
@@ -2890,40 +2923,27 @@
         <w:pStyle w:val="Caption"/>
         <w:keepNext/>
       </w:pPr>
-      <w:bookmarkStart w:id="40" w:name="_Ref31196362"/>
-      <w:bookmarkStart w:id="41" w:name="_Toc31622681"/>
+      <w:bookmarkStart w:id="41" w:name="_Ref31196362"/>
+      <w:bookmarkStart w:id="42" w:name="_Toc31622681"/>
       <w:r>
         <w:t xml:space="preserve">Table </w:t>
       </w:r>
-      <w:r>
-        <w:fldChar w:fldCharType="begin"/>
-      </w:r>
-      <w:r>
-        <w:instrText xml:space="preserve"> SEQ Table \* ARABIC </w:instrText>
-      </w:r>
-      <w:r>
-        <w:fldChar w:fldCharType="separate"/>
-      </w:r>
-      <w:r>
-        <w:rPr>
-          <w:noProof/>
-        </w:rPr>
-        <w:t>2</w:t>
-      </w:r>
-      <w:r>
-        <w:rPr>
-          <w:noProof/>
-        </w:rPr>
-        <w:fldChar w:fldCharType="end"/>
-      </w:r>
-      <w:bookmarkEnd w:id="40"/>
+      <w:fldSimple w:instr=" SEQ Table \* ARABIC ">
+        <w:r>
+          <w:rPr>
+            <w:noProof/>
+          </w:rPr>
+          <w:t>2</w:t>
+        </w:r>
+      </w:fldSimple>
+      <w:bookmarkEnd w:id="41"/>
       <w:r>
         <w:t xml:space="preserve">.  </w:t>
       </w:r>
       <w:r>
         <w:t>Keycloak Task-to-Role Permissions</w:t>
       </w:r>
-      <w:bookmarkEnd w:id="41"/>
+      <w:bookmarkEnd w:id="42"/>
     </w:p>
     <w:tbl>
       <w:tblPr>
@@ -6590,14 +6610,14 @@
         <w:pStyle w:val="Heading1"/>
         <w:pageBreakBefore/>
       </w:pPr>
-      <w:bookmarkStart w:id="42" w:name="_Ref29827917"/>
-      <w:bookmarkStart w:id="43" w:name="_Toc31622673"/>
+      <w:bookmarkStart w:id="43" w:name="_Ref29827917"/>
+      <w:bookmarkStart w:id="44" w:name="_Toc31622673"/>
       <w:r>
         <w:lastRenderedPageBreak/>
         <w:t>Populating the Keycloak Realm for ViNO</w:t>
       </w:r>
-      <w:bookmarkEnd w:id="42"/>
       <w:bookmarkEnd w:id="43"/>
+      <w:bookmarkEnd w:id="44"/>
     </w:p>
     <w:p>
       <w:pPr>
@@ -6779,24 +6799,12 @@
         <w:rPr>
           <w:rStyle w:val="link"/>
         </w:rPr>
-        <w:t>Adding a ViNO Clien</w:t>
+        <w:t>Adding a ViNO Client in Keycloak</w:t>
       </w:r>
       <w:r>
         <w:rPr>
           <w:rStyle w:val="link"/>
         </w:rPr>
-        <w:t>t</w:t>
-      </w:r>
-      <w:r>
-        <w:rPr>
-          <w:rStyle w:val="link"/>
-        </w:rPr>
-        <w:t xml:space="preserve"> in Keycloak</w:t>
-      </w:r>
-      <w:r>
-        <w:rPr>
-          <w:rStyle w:val="link"/>
-        </w:rPr>
         <w:fldChar w:fldCharType="end"/>
       </w:r>
     </w:p>
@@ -6804,13 +6812,13 @@
       <w:pPr>
         <w:pStyle w:val="Heading2"/>
       </w:pPr>
-      <w:bookmarkStart w:id="44" w:name="_Ref29821224"/>
-      <w:bookmarkStart w:id="45" w:name="_Toc31622674"/>
+      <w:bookmarkStart w:id="45" w:name="_Ref29821224"/>
+      <w:bookmarkStart w:id="46" w:name="_Toc31622674"/>
       <w:r>
         <w:t>Adding Roles in Keycloak</w:t>
       </w:r>
-      <w:bookmarkEnd w:id="44"/>
       <w:bookmarkEnd w:id="45"/>
+      <w:bookmarkEnd w:id="46"/>
     </w:p>
     <w:p>
       <w:pPr>
@@ -7225,8 +7233,8 @@
         <w:pStyle w:val="Heading2"/>
         <w:pageBreakBefore/>
       </w:pPr>
-      <w:bookmarkStart w:id="46" w:name="_Ref29821233"/>
-      <w:bookmarkStart w:id="47" w:name="_Toc31622675"/>
+      <w:bookmarkStart w:id="47" w:name="_Ref29821233"/>
+      <w:bookmarkStart w:id="48" w:name="_Toc31622675"/>
       <w:r>
         <w:lastRenderedPageBreak/>
         <w:t xml:space="preserve">Adding </w:t>
@@ -7237,8 +7245,8 @@
       <w:r>
         <w:t>Group in Keycloak</w:t>
       </w:r>
-      <w:bookmarkEnd w:id="46"/>
       <w:bookmarkEnd w:id="47"/>
+      <w:bookmarkEnd w:id="48"/>
     </w:p>
     <w:p>
       <w:pPr>
@@ -7555,8 +7563,8 @@
       <w:pPr>
         <w:pStyle w:val="Heading2"/>
       </w:pPr>
-      <w:bookmarkStart w:id="48" w:name="_Ref29821266"/>
-      <w:bookmarkStart w:id="49" w:name="_Toc31622676"/>
+      <w:bookmarkStart w:id="49" w:name="_Ref29821266"/>
+      <w:bookmarkStart w:id="50" w:name="_Toc31622676"/>
       <w:r>
         <w:t xml:space="preserve">Adding </w:t>
       </w:r>
@@ -7566,8 +7574,8 @@
       <w:r>
         <w:t>User in Keycloak</w:t>
       </w:r>
-      <w:bookmarkEnd w:id="48"/>
       <w:bookmarkEnd w:id="49"/>
+      <w:bookmarkEnd w:id="50"/>
     </w:p>
     <w:p>
       <w:pPr>
@@ -7903,10 +7911,8 @@
         <w:pStyle w:val="Heading2"/>
         <w:pageBreakBefore/>
       </w:pPr>
-      <w:bookmarkStart w:id="50" w:name="_Ref29821275"/>
-      <w:bookmarkStart w:id="51" w:name="_Toc31622677"/>
-      <w:bookmarkStart w:id="52" w:name="_GoBack"/>
-      <w:bookmarkEnd w:id="52"/>
+      <w:bookmarkStart w:id="51" w:name="_Ref29821275"/>
+      <w:bookmarkStart w:id="52" w:name="_Toc31622677"/>
       <w:r>
         <w:lastRenderedPageBreak/>
         <w:t xml:space="preserve">Adding </w:t>
@@ -7920,8 +7926,8 @@
       <w:r>
         <w:t>Client in Keycloak</w:t>
       </w:r>
-      <w:bookmarkEnd w:id="50"/>
       <w:bookmarkEnd w:id="51"/>
+      <w:bookmarkEnd w:id="52"/>
     </w:p>
     <w:p>
       <w:pPr>
@@ -8563,6 +8569,7 @@
       </w:pPr>
       <w:r>
         <w:rPr>
+          <w:noProof/>
           <w:lang w:eastAsia="ja-JP"/>
         </w:rPr>
         <w:drawing>
@@ -8581,7 +8588,7 @@
                     <pic:cNvPicPr/>
                   </pic:nvPicPr>
                   <pic:blipFill>
-                    <a:blip r:embed="rId25"/>
+                    <a:blip r:embed="rId21"/>
                     <a:stretch>
                       <a:fillRect/>
                     </a:stretch>
@@ -8654,6 +8661,7 @@
       <w:r>
         <w:t xml:space="preserve">. </w:t>
       </w:r>
+      <w:bookmarkEnd w:id="19"/>
       <w:bookmarkEnd w:id="18"/>
       <w:bookmarkEnd w:id="17"/>
       <w:bookmarkEnd w:id="16"/>
@@ -8671,7 +8679,6 @@
       <w:bookmarkEnd w:id="4"/>
       <w:bookmarkEnd w:id="3"/>
       <w:bookmarkEnd w:id="2"/>
-      <w:bookmarkEnd w:id="1"/>
     </w:p>
     <w:p>
       <w:pPr>
@@ -8703,8 +8710,8 @@
       </w:r>
     </w:p>
     <w:sectPr>
-      <w:footerReference w:type="even" r:id="rId26"/>
-      <w:footerReference w:type="first" r:id="rId27"/>
+      <w:footerReference w:type="even" r:id="rId22"/>
+      <w:footerReference w:type="first" r:id="rId23"/>
       <w:pgSz w:w="12240" w:h="15840" w:code="1"/>
       <w:pgMar w:top="1008" w:right="1152" w:bottom="1152" w:left="1440" w:header="720" w:footer="720" w:gutter="0"/>
       <w:pgNumType w:start="1"/>
@@ -13025,313 +13032,11 @@
 </file>
 
 <file path=customXml/item1.xml><?xml version="1.0" encoding="utf-8"?>
-<?mso-contentType ?>
-<spe:Receivers xmlns:spe="http://schemas.microsoft.com/sharepoint/events">
-  <Receiver>
-    <Name>Document ID Generator</Name>
-    <Synchronization>Synchronous</Synchronization>
-    <Type>10001</Type>
-    <SequenceNumber>1000</SequenceNumber>
-    <Url/>
-    <Assembly>Microsoft.Office.DocumentManagement, Version=16.0.0.0, Culture=neutral, PublicKeyToken=71e9bce111e9429c</Assembly>
-    <Class>Microsoft.Office.DocumentManagement.Internal.DocIdHandler</Class>
-    <Data/>
-    <Filter/>
-  </Receiver>
-  <Receiver>
-    <Name>Document ID Generator</Name>
-    <Synchronization>Synchronous</Synchronization>
-    <Type>10002</Type>
-    <SequenceNumber>1001</SequenceNumber>
-    <Url/>
-    <Assembly>Microsoft.Office.DocumentManagement, Version=16.0.0.0, Culture=neutral, PublicKeyToken=71e9bce111e9429c</Assembly>
-    <Class>Microsoft.Office.DocumentManagement.Internal.DocIdHandler</Class>
-    <Data/>
-    <Filter/>
-  </Receiver>
-  <Receiver>
-    <Name>Document ID Generator</Name>
-    <Synchronization>Synchronous</Synchronization>
-    <Type>10004</Type>
-    <SequenceNumber>1002</SequenceNumber>
-    <Url/>
-    <Assembly>Microsoft.Office.DocumentManagement, Version=16.0.0.0, Culture=neutral, PublicKeyToken=71e9bce111e9429c</Assembly>
-    <Class>Microsoft.Office.DocumentManagement.Internal.DocIdHandler</Class>
-    <Data/>
-    <Filter/>
-  </Receiver>
-  <Receiver>
-    <Name>Document ID Generator</Name>
-    <Synchronization>Synchronous</Synchronization>
-    <Type>10006</Type>
-    <SequenceNumber>1003</SequenceNumber>
-    <Url/>
-    <Assembly>Microsoft.Office.DocumentManagement, Version=16.0.0.0, Culture=neutral, PublicKeyToken=71e9bce111e9429c</Assembly>
-    <Class>Microsoft.Office.DocumentManagement.Internal.DocIdHandler</Class>
-    <Data/>
-    <Filter/>
-  </Receiver>
-</spe:Receivers>
-</file>
-
-<file path=customXml/item2.xml><?xml version="1.0" encoding="utf-8"?>
-<p:properties xmlns:p="http://schemas.microsoft.com/office/2006/metadata/properties" xmlns:xsi="http://www.w3.org/2001/XMLSchema-instance" xmlns:pc="http://schemas.microsoft.com/office/infopath/2007/PartnerControls">
-  <documentManagement>
-    <_dlc_DocId xmlns="ebc0137d-adb1-438d-a18b-1a662944db26">6QWCDN4QZYTV-73-32</_dlc_DocId>
-    <_dlc_DocIdUrl xmlns="ebc0137d-adb1-438d-a18b-1a662944db26">
-      <Url>https://agero.sharepoint.com/sites/IT/security/ISMS/_layouts/15/DocIdRedir.aspx?ID=6QWCDN4QZYTV-73-32</Url>
-      <Description>6QWCDN4QZYTV-73-32</Description>
-    </_dlc_DocIdUrl>
-    <Control_x0020_Number xmlns="f1a69159-dc7a-486f-8b60-e4afdd72239b" xsi:nil="true"/>
-  </documentManagement>
-</p:properties>
-</file>
-
-<file path=customXml/item3.xml><?xml version="1.0" encoding="utf-8"?>
-<?mso-contentType ?>
-<FormTemplates xmlns="http://schemas.microsoft.com/sharepoint/v3/contenttype/forms">
-  <Display>DocumentLibraryForm</Display>
-  <Edit>DocumentLibraryForm</Edit>
-  <New>DocumentLibraryForm</New>
-</FormTemplates>
-</file>
-
-<file path=customXml/item4.xml><?xml version="1.0" encoding="utf-8"?>
-<ct:contentTypeSchema xmlns:ct="http://schemas.microsoft.com/office/2006/metadata/contentType" xmlns:ma="http://schemas.microsoft.com/office/2006/metadata/properties/metaAttributes" ct:_="" ma:_="" ma:contentTypeName="Document" ma:contentTypeID="0x01010049C8A166398E4D46ABBC77F4FAE97CF9" ma:contentTypeVersion="2" ma:contentTypeDescription="Create a new document." ma:contentTypeScope="" ma:versionID="48e7436833e7e89a2703d01c920cb026">
-  <xsd:schema xmlns:xsd="http://www.w3.org/2001/XMLSchema" xmlns:xs="http://www.w3.org/2001/XMLSchema" xmlns:p="http://schemas.microsoft.com/office/2006/metadata/properties" xmlns:ns2="ebc0137d-adb1-438d-a18b-1a662944db26" xmlns:ns3="eb0553e6-6c59-443a-8469-b796155fdb13" xmlns:ns4="f1a69159-dc7a-486f-8b60-e4afdd72239b" targetNamespace="http://schemas.microsoft.com/office/2006/metadata/properties" ma:root="true" ma:fieldsID="5535b174b3136ae1f7ff0ad825a326e2" ns2:_="" ns3:_="" ns4:_="">
-    <xsd:import namespace="ebc0137d-adb1-438d-a18b-1a662944db26"/>
-    <xsd:import namespace="eb0553e6-6c59-443a-8469-b796155fdb13"/>
-    <xsd:import namespace="f1a69159-dc7a-486f-8b60-e4afdd72239b"/>
-    <xsd:element name="properties">
-      <xsd:complexType>
-        <xsd:sequence>
-          <xsd:element name="documentManagement">
-            <xsd:complexType>
-              <xsd:all>
-                <xsd:element ref="ns2:_dlc_DocId" minOccurs="0"/>
-                <xsd:element ref="ns2:_dlc_DocIdUrl" minOccurs="0"/>
-                <xsd:element ref="ns2:_dlc_DocIdPersistId" minOccurs="0"/>
-                <xsd:element ref="ns3:SharedWithUsers" minOccurs="0"/>
-                <xsd:element ref="ns4:Control_x0020_Number" minOccurs="0"/>
-              </xsd:all>
-            </xsd:complexType>
-          </xsd:element>
-        </xsd:sequence>
-      </xsd:complexType>
-    </xsd:element>
-  </xsd:schema>
-  <xsd:schema xmlns:xsd="http://www.w3.org/2001/XMLSchema" xmlns:xs="http://www.w3.org/2001/XMLSchema" xmlns:dms="http://schemas.microsoft.com/office/2006/documentManagement/types" xmlns:pc="http://schemas.microsoft.com/office/infopath/2007/PartnerControls" targetNamespace="ebc0137d-adb1-438d-a18b-1a662944db26" elementFormDefault="qualified">
-    <xsd:import namespace="http://schemas.microsoft.com/office/2006/documentManagement/types"/>
-    <xsd:import namespace="http://schemas.microsoft.com/office/infopath/2007/PartnerControls"/>
-    <xsd:element name="_dlc_DocId" ma:index="8" nillable="true" ma:displayName="Document ID Value" ma:description="The value of the document ID assigned to this item." ma:internalName="_dlc_DocId" ma:readOnly="true">
-      <xsd:simpleType>
-        <xsd:restriction base="dms:Text"/>
-      </xsd:simpleType>
-    </xsd:element>
-    <xsd:element name="_dlc_DocIdUrl" ma:index="9" nillable="true" ma:displayName="Document ID" ma:description="Permanent link to this document." ma:hidden="true" ma:internalName="_dlc_DocIdUrl" ma:readOnly="true">
-      <xsd:complexType>
-        <xsd:complexContent>
-          <xsd:extension base="dms:URL">
-            <xsd:sequence>
-              <xsd:element name="Url" type="dms:ValidUrl" minOccurs="0" nillable="true"/>
-              <xsd:element name="Description" type="xsd:string" nillable="true"/>
-            </xsd:sequence>
-          </xsd:extension>
-        </xsd:complexContent>
-      </xsd:complexType>
-    </xsd:element>
-    <xsd:element name="_dlc_DocIdPersistId" ma:index="10" nillable="true" ma:displayName="Persist ID" ma:description="Keep ID on add." ma:hidden="true" ma:internalName="_dlc_DocIdPersistId" ma:readOnly="true">
-      <xsd:simpleType>
-        <xsd:restriction base="dms:Boolean"/>
-      </xsd:simpleType>
-    </xsd:element>
-  </xsd:schema>
-  <xsd:schema xmlns:xsd="http://www.w3.org/2001/XMLSchema" xmlns:xs="http://www.w3.org/2001/XMLSchema" xmlns:dms="http://schemas.microsoft.com/office/2006/documentManagement/types" xmlns:pc="http://schemas.microsoft.com/office/infopath/2007/PartnerControls" targetNamespace="eb0553e6-6c59-443a-8469-b796155fdb13" elementFormDefault="qualified">
-    <xsd:import namespace="http://schemas.microsoft.com/office/2006/documentManagement/types"/>
-    <xsd:import namespace="http://schemas.microsoft.com/office/infopath/2007/PartnerControls"/>
-    <xsd:element name="SharedWithUsers" ma:index="11" nillable="true" ma:displayName="Shared With" ma:internalName="SharedWithUsers" ma:readOnly="true">
-      <xsd:complexType>
-        <xsd:complexContent>
-          <xsd:extension base="dms:UserMulti">
-            <xsd:sequence>
-              <xsd:element name="UserInfo" minOccurs="0" maxOccurs="unbounded">
-                <xsd:complexType>
-                  <xsd:sequence>
-                    <xsd:element name="DisplayName" type="xsd:string" minOccurs="0"/>
-                    <xsd:element name="AccountId" type="dms:UserId" minOccurs="0" nillable="true"/>
-                    <xsd:element name="AccountType" type="xsd:string" minOccurs="0"/>
-                  </xsd:sequence>
-                </xsd:complexType>
-              </xsd:element>
-            </xsd:sequence>
-          </xsd:extension>
-        </xsd:complexContent>
-      </xsd:complexType>
-    </xsd:element>
-  </xsd:schema>
-  <xsd:schema xmlns:xsd="http://www.w3.org/2001/XMLSchema" xmlns:xs="http://www.w3.org/2001/XMLSchema" xmlns:dms="http://schemas.microsoft.com/office/2006/documentManagement/types" xmlns:pc="http://schemas.microsoft.com/office/infopath/2007/PartnerControls" targetNamespace="f1a69159-dc7a-486f-8b60-e4afdd72239b" elementFormDefault="qualified">
-    <xsd:import namespace="http://schemas.microsoft.com/office/2006/documentManagement/types"/>
-    <xsd:import namespace="http://schemas.microsoft.com/office/infopath/2007/PartnerControls"/>
-    <xsd:element name="Control_x0020_Number" ma:index="12" nillable="true" ma:displayName="Control Number" ma:internalName="Control_x0020_Number">
-      <xsd:simpleType>
-        <xsd:restriction base="dms:Text">
-          <xsd:maxLength value="255"/>
-        </xsd:restriction>
-      </xsd:simpleType>
-    </xsd:element>
-  </xsd:schema>
-  <xsd:schema xmlns="http://schemas.openxmlformats.org/package/2006/metadata/core-properties" xmlns:xsd="http://www.w3.org/2001/XMLSchema" xmlns:xsi="http://www.w3.org/2001/XMLSchema-instance" xmlns:dc="http://purl.org/dc/elements/1.1/" xmlns:dcterms="http://purl.org/dc/terms/" xmlns:odoc="http://schemas.microsoft.com/internal/obd" targetNamespace="http://schemas.openxmlformats.org/package/2006/metadata/core-properties" elementFormDefault="qualified" attributeFormDefault="unqualified" blockDefault="#all">
-    <xsd:import namespace="http://purl.org/dc/elements/1.1/" schemaLocation="http://dublincore.org/schemas/xmls/qdc/2003/04/02/dc.xsd"/>
-    <xsd:import namespace="http://purl.org/dc/terms/" schemaLocation="http://dublincore.org/schemas/xmls/qdc/2003/04/02/dcterms.xsd"/>
-    <xsd:element name="coreProperties" type="CT_coreProperties"/>
-    <xsd:complexType name="CT_coreProperties">
-      <xsd:all>
-        <xsd:element ref="dc:creator" minOccurs="0" maxOccurs="1"/>
-        <xsd:element ref="dcterms:created" minOccurs="0" maxOccurs="1"/>
-        <xsd:element ref="dc:identifier" minOccurs="0" maxOccurs="1"/>
-        <xsd:element name="contentType" minOccurs="0" maxOccurs="1" type="xsd:string" ma:index="0" ma:displayName="Content Type"/>
-        <xsd:element ref="dc:title" minOccurs="0" maxOccurs="1" ma:index="4" ma:displayName="Title"/>
-        <xsd:element ref="dc:subject" minOccurs="0" maxOccurs="1"/>
-        <xsd:element ref="dc:description" minOccurs="0" maxOccurs="1"/>
-        <xsd:element name="keywords" minOccurs="0" maxOccurs="1" type="xsd:string"/>
-        <xsd:element ref="dc:language" minOccurs="0" maxOccurs="1"/>
-        <xsd:element name="category" minOccurs="0" maxOccurs="1" type="xsd:string"/>
-        <xsd:element name="version" minOccurs="0" maxOccurs="1" type="xsd:string"/>
-        <xsd:element name="revision" minOccurs="0" maxOccurs="1" type="xsd:string">
-          <xsd:annotation>
-            <xsd:documentation>
-                        This value indicates the number of saves or revisions. The application is responsible for updating this value after each revision.
-                    </xsd:documentation>
-          </xsd:annotation>
-        </xsd:element>
-        <xsd:element name="lastModifiedBy" minOccurs="0" maxOccurs="1" type="xsd:string"/>
-        <xsd:element ref="dcterms:modified" minOccurs="0" maxOccurs="1"/>
-        <xsd:element name="contentStatus" minOccurs="0" maxOccurs="1" type="xsd:string"/>
-      </xsd:all>
-    </xsd:complexType>
-  </xsd:schema>
-  <xs:schema xmlns:pc="http://schemas.microsoft.com/office/infopath/2007/PartnerControls" xmlns:xs="http://www.w3.org/2001/XMLSchema" targetNamespace="http://schemas.microsoft.com/office/infopath/2007/PartnerControls" elementFormDefault="qualified" attributeFormDefault="unqualified">
-    <xs:element name="Person">
-      <xs:complexType>
-        <xs:sequence>
-          <xs:element ref="pc:DisplayName" minOccurs="0"/>
-          <xs:element ref="pc:AccountId" minOccurs="0"/>
-          <xs:element ref="pc:AccountType" minOccurs="0"/>
-        </xs:sequence>
-      </xs:complexType>
-    </xs:element>
-    <xs:element name="DisplayName" type="xs:string"/>
-    <xs:element name="AccountId" type="xs:string"/>
-    <xs:element name="AccountType" type="xs:string"/>
-    <xs:element name="BDCAssociatedEntity">
-      <xs:complexType>
-        <xs:sequence>
-          <xs:element ref="pc:BDCEntity" minOccurs="0" maxOccurs="unbounded"/>
-        </xs:sequence>
-        <xs:attribute ref="pc:EntityNamespace"/>
-        <xs:attribute ref="pc:EntityName"/>
-        <xs:attribute ref="pc:SystemInstanceName"/>
-        <xs:attribute ref="pc:AssociationName"/>
-      </xs:complexType>
-    </xs:element>
-    <xs:attribute name="EntityNamespace" type="xs:string"/>
-    <xs:attribute name="EntityName" type="xs:string"/>
-    <xs:attribute name="SystemInstanceName" type="xs:string"/>
-    <xs:attribute name="AssociationName" type="xs:string"/>
-    <xs:element name="BDCEntity">
-      <xs:complexType>
-        <xs:sequence>
-          <xs:element ref="pc:EntityDisplayName" minOccurs="0"/>
-          <xs:element ref="pc:EntityInstanceReference" minOccurs="0"/>
-          <xs:element ref="pc:EntityId1" minOccurs="0"/>
-          <xs:element ref="pc:EntityId2" minOccurs="0"/>
-          <xs:element ref="pc:EntityId3" minOccurs="0"/>
-          <xs:element ref="pc:EntityId4" minOccurs="0"/>
-          <xs:element ref="pc:EntityId5" minOccurs="0"/>
-        </xs:sequence>
-      </xs:complexType>
-    </xs:element>
-    <xs:element name="EntityDisplayName" type="xs:string"/>
-    <xs:element name="EntityInstanceReference" type="xs:string"/>
-    <xs:element name="EntityId1" type="xs:string"/>
-    <xs:element name="EntityId2" type="xs:string"/>
-    <xs:element name="EntityId3" type="xs:string"/>
-    <xs:element name="EntityId4" type="xs:string"/>
-    <xs:element name="EntityId5" type="xs:string"/>
-    <xs:element name="Terms">
-      <xs:complexType>
-        <xs:sequence>
-          <xs:element ref="pc:TermInfo" minOccurs="0" maxOccurs="unbounded"/>
-        </xs:sequence>
-      </xs:complexType>
-    </xs:element>
-    <xs:element name="TermInfo">
-      <xs:complexType>
-        <xs:sequence>
-          <xs:element ref="pc:TermName" minOccurs="0"/>
-          <xs:element ref="pc:TermId" minOccurs="0"/>
-        </xs:sequence>
-      </xs:complexType>
-    </xs:element>
-    <xs:element name="TermName" type="xs:string"/>
-    <xs:element name="TermId" type="xs:string"/>
-  </xs:schema>
-</ct:contentTypeSchema>
-</file>
-
-<file path=customXml/item5.xml><?xml version="1.0" encoding="utf-8"?>
 <b:Sources xmlns:b="http://schemas.openxmlformats.org/officeDocument/2006/bibliography" xmlns="http://schemas.openxmlformats.org/officeDocument/2006/bibliography" SelectedStyle="\APASixthEditionOfficeOnline.xsl" StyleName="APA" Version="6"/>
 </file>
 
 <file path=customXml/itemProps1.xml><?xml version="1.0" encoding="utf-8"?>
-<ds:datastoreItem xmlns:ds="http://schemas.openxmlformats.org/officeDocument/2006/customXml" ds:itemID="{11982859-8996-47EE-BCA7-462D64F326BD}">
-  <ds:schemaRefs>
-    <ds:schemaRef ds:uri="http://schemas.microsoft.com/sharepoint/events"/>
-  </ds:schemaRefs>
-</ds:datastoreItem>
-</file>
-
-<file path=customXml/itemProps2.xml><?xml version="1.0" encoding="utf-8"?>
-<ds:datastoreItem xmlns:ds="http://schemas.openxmlformats.org/officeDocument/2006/customXml" ds:itemID="{2C0B0585-0183-4E32-B723-82728EEADEF8}">
-  <ds:schemaRefs>
-    <ds:schemaRef ds:uri="http://schemas.microsoft.com/office/2006/metadata/properties"/>
-    <ds:schemaRef ds:uri="http://schemas.microsoft.com/office/infopath/2007/PartnerControls"/>
-    <ds:schemaRef ds:uri="ebc0137d-adb1-438d-a18b-1a662944db26"/>
-    <ds:schemaRef ds:uri="f1a69159-dc7a-486f-8b60-e4afdd72239b"/>
-  </ds:schemaRefs>
-</ds:datastoreItem>
-</file>
-
-<file path=customXml/itemProps3.xml><?xml version="1.0" encoding="utf-8"?>
-<ds:datastoreItem xmlns:ds="http://schemas.openxmlformats.org/officeDocument/2006/customXml" ds:itemID="{9D64E9FA-0E56-4A19-A818-D0E49E51C4B4}">
-  <ds:schemaRefs>
-    <ds:schemaRef ds:uri="http://schemas.microsoft.com/sharepoint/v3/contenttype/forms"/>
-  </ds:schemaRefs>
-</ds:datastoreItem>
-</file>
-
-<file path=customXml/itemProps4.xml><?xml version="1.0" encoding="utf-8"?>
-<ds:datastoreItem xmlns:ds="http://schemas.openxmlformats.org/officeDocument/2006/customXml" ds:itemID="{56D3B8C6-BC9C-4985-B6EB-8D3EB1B468F7}">
-  <ds:schemaRefs>
-    <ds:schemaRef ds:uri="http://schemas.microsoft.com/office/2006/metadata/contentType"/>
-    <ds:schemaRef ds:uri="http://schemas.microsoft.com/office/2006/metadata/properties/metaAttributes"/>
-    <ds:schemaRef ds:uri="http://www.w3.org/2001/XMLSchema"/>
-    <ds:schemaRef ds:uri="http://schemas.microsoft.com/office/2006/metadata/properties"/>
-    <ds:schemaRef ds:uri="ebc0137d-adb1-438d-a18b-1a662944db26"/>
-    <ds:schemaRef ds:uri="eb0553e6-6c59-443a-8469-b796155fdb13"/>
-    <ds:schemaRef ds:uri="f1a69159-dc7a-486f-8b60-e4afdd72239b"/>
-    <ds:schemaRef ds:uri="http://schemas.microsoft.com/office/2006/documentManagement/types"/>
-    <ds:schemaRef ds:uri="http://schemas.microsoft.com/office/infopath/2007/PartnerControls"/>
-    <ds:schemaRef ds:uri="http://schemas.openxmlformats.org/package/2006/metadata/core-properties"/>
-    <ds:schemaRef ds:uri="http://purl.org/dc/elements/1.1/"/>
-    <ds:schemaRef ds:uri="http://purl.org/dc/terms/"/>
-    <ds:schemaRef ds:uri="http://schemas.microsoft.com/internal/obd"/>
-  </ds:schemaRefs>
-</ds:datastoreItem>
-</file>
-
-<file path=customXml/itemProps5.xml><?xml version="1.0" encoding="utf-8"?>
-<ds:datastoreItem xmlns:ds="http://schemas.openxmlformats.org/officeDocument/2006/customXml" ds:itemID="{8D701ADF-7BA0-45DD-AACE-56AD6AAEC5EE}">
+<ds:datastoreItem xmlns:ds="http://schemas.openxmlformats.org/officeDocument/2006/customXml" ds:itemID="{6F333B49-8838-4B43-9AF6-0D1CF5FB9EEF}">
   <ds:schemaRefs>
     <ds:schemaRef ds:uri="http://schemas.openxmlformats.org/officeDocument/2006/bibliography"/>
   </ds:schemaRefs>

</xml_diff>